<commit_message>
Add eu5 - p&p
Simply count prime factors max powers.
</commit_message>
<xml_diff>
--- a/pen & paper/eu2 - p&p.docx
+++ b/pen & paper/eu2 - p&p.docx
@@ -106,7 +106,15 @@
         <w:spacing w:line="276" w:lineRule="auto"/>
       </w:pPr>
       <w:r>
-        <w:t>Every 3</w:t>
+        <w:t>E</w:t>
+      </w:r>
+      <w:r>
+        <w:t>ach</w:t>
+      </w:r>
+      <w:bookmarkStart w:id="0" w:name="_GoBack"/>
+      <w:bookmarkEnd w:id="0"/>
+      <w:r>
+        <w:t xml:space="preserve"> 3</w:t>
       </w:r>
       <w:r>
         <w:rPr>
@@ -115,15 +123,7 @@
         <w:t>rd</w:t>
       </w:r>
       <w:r>
-        <w:t xml:space="preserve"> Fibonacci number is even. We are looking for Fibonacci numbers of the form </w:t>
-      </w:r>
-      <w:proofErr w:type="gramStart"/>
-      <w:r>
-        <w:t>F(</w:t>
-      </w:r>
-      <w:proofErr w:type="gramEnd"/>
-      <w:r>
-        <w:t>3n).</w:t>
+        <w:t xml:space="preserve"> Fibonacci number is even. We are looking for Fibonacci numbers of the form F(3n).</w:t>
       </w:r>
     </w:p>
     <w:p>
@@ -174,10 +174,10 @@
             <v:path o:extrusionok="f" gradientshapeok="t" o:connecttype="rect"/>
             <o:lock v:ext="edit" aspectratio="t"/>
           </v:shapetype>
-          <v:shape id="_x0000_i1029" type="#_x0000_t75" style="width:162.75pt;height:36pt" o:ole="">
+          <v:shape id="_x0000_i1025" type="#_x0000_t75" style="width:162.75pt;height:36pt" o:ole="">
             <v:imagedata r:id="rId6" o:title=""/>
           </v:shape>
-          <o:OLEObject Type="Embed" ProgID="Equation.3" ShapeID="_x0000_i1029" DrawAspect="Content" ObjectID="_1498598094" r:id="rId7"/>
+          <o:OLEObject Type="Embed" ProgID="Equation.3" ShapeID="_x0000_i1025" DrawAspect="Content" ObjectID="_1498640084" r:id="rId7"/>
         </w:object>
       </w:r>
     </w:p>
@@ -186,22 +186,17 @@
         <w:spacing w:line="276" w:lineRule="auto"/>
       </w:pPr>
       <w:r>
-        <w:t xml:space="preserve">We need to </w:t>
-      </w:r>
-      <w:proofErr w:type="gramStart"/>
-      <w:r>
-        <w:t xml:space="preserve">find </w:t>
-      </w:r>
-      <w:proofErr w:type="gramEnd"/>
+        <w:t xml:space="preserve">We need to find </w:t>
+      </w:r>
       <w:r>
         <w:rPr>
           <w:position w:val="-14"/>
         </w:rPr>
         <w:object w:dxaOrig="920" w:dyaOrig="400">
-          <v:shape id="_x0000_i1025" type="#_x0000_t75" style="width:45.75pt;height:20.25pt" o:ole="">
+          <v:shape id="_x0000_i1026" type="#_x0000_t75" style="width:45.75pt;height:20.25pt" o:ole="">
             <v:imagedata r:id="rId8" o:title=""/>
           </v:shape>
-          <o:OLEObject Type="Embed" ProgID="Equation.3" ShapeID="_x0000_i1025" DrawAspect="Content" ObjectID="_1498598095" r:id="rId9"/>
+          <o:OLEObject Type="Embed" ProgID="Equation.3" ShapeID="_x0000_i1026" DrawAspect="Content" ObjectID="_1498640085" r:id="rId9"/>
         </w:object>
       </w:r>
       <w:r>
@@ -218,10 +213,10 @@
           <w:position w:val="-30"/>
         </w:rPr>
         <w:object w:dxaOrig="2680" w:dyaOrig="720">
-          <v:shape id="_x0000_i1026" type="#_x0000_t75" style="width:134.25pt;height:36pt" o:ole="">
+          <v:shape id="_x0000_i1027" type="#_x0000_t75" style="width:134.25pt;height:36pt" o:ole="">
             <v:imagedata r:id="rId10" o:title=""/>
           </v:shape>
-          <o:OLEObject Type="Embed" ProgID="Equation.3" ShapeID="_x0000_i1026" DrawAspect="Content" ObjectID="_1498598096" r:id="rId11"/>
+          <o:OLEObject Type="Embed" ProgID="Equation.3" ShapeID="_x0000_i1027" DrawAspect="Content" ObjectID="_1498640086" r:id="rId11"/>
         </w:object>
       </w:r>
     </w:p>
@@ -234,10 +229,10 @@
           <w:position w:val="-30"/>
         </w:rPr>
         <w:object w:dxaOrig="4000" w:dyaOrig="720">
-          <v:shape id="_x0000_i1027" type="#_x0000_t75" style="width:200.25pt;height:36pt" o:ole="">
+          <v:shape id="_x0000_i1028" type="#_x0000_t75" style="width:200.25pt;height:36pt" o:ole="">
             <v:imagedata r:id="rId12" o:title=""/>
           </v:shape>
-          <o:OLEObject Type="Embed" ProgID="Equation.3" ShapeID="_x0000_i1027" DrawAspect="Content" ObjectID="_1498598097" r:id="rId13"/>
+          <o:OLEObject Type="Embed" ProgID="Equation.3" ShapeID="_x0000_i1028" DrawAspect="Content" ObjectID="_1498640087" r:id="rId13"/>
         </w:object>
       </w:r>
       <w:r>
@@ -260,22 +255,17 @@
         <w:spacing w:line="276" w:lineRule="auto"/>
       </w:pPr>
       <w:r>
-        <w:t>So, we need</w:t>
-      </w:r>
-      <w:proofErr w:type="gramStart"/>
-      <w:r>
-        <w:t xml:space="preserve">: </w:t>
-      </w:r>
-      <w:proofErr w:type="gramEnd"/>
+        <w:t xml:space="preserve">So, we need: </w:t>
+      </w:r>
       <w:r>
         <w:rPr>
           <w:position w:val="-28"/>
         </w:rPr>
         <w:object w:dxaOrig="920" w:dyaOrig="680">
-          <v:shape id="_x0000_i1028" type="#_x0000_t75" style="width:45.75pt;height:33.75pt" o:ole="">
+          <v:shape id="_x0000_i1029" type="#_x0000_t75" style="width:45.75pt;height:33.75pt" o:ole="">
             <v:imagedata r:id="rId15" o:title=""/>
           </v:shape>
-          <o:OLEObject Type="Embed" ProgID="Equation.3" ShapeID="_x0000_i1028" DrawAspect="Content" ObjectID="_1498598098" r:id="rId16"/>
+          <o:OLEObject Type="Embed" ProgID="Equation.3" ShapeID="_x0000_i1029" DrawAspect="Content" ObjectID="_1498640088" r:id="rId16"/>
         </w:object>
       </w:r>
       <w:r>
@@ -291,10 +281,10 @@
           <w:position w:val="-34"/>
         </w:rPr>
         <w:object w:dxaOrig="9260" w:dyaOrig="840">
-          <v:shape id="_x0000_i1031" type="#_x0000_t75" style="width:462.75pt;height:42pt" o:ole="">
+          <v:shape id="_x0000_i1030" type="#_x0000_t75" style="width:462.75pt;height:42pt" o:ole="">
             <v:imagedata r:id="rId17" o:title=""/>
           </v:shape>
-          <o:OLEObject Type="Embed" ProgID="Equation.3" ShapeID="_x0000_i1031" DrawAspect="Content" ObjectID="_1498598099" r:id="rId18"/>
+          <o:OLEObject Type="Embed" ProgID="Equation.3" ShapeID="_x0000_i1030" DrawAspect="Content" ObjectID="_1498640089" r:id="rId18"/>
         </w:object>
       </w:r>
     </w:p>
@@ -311,10 +301,10 @@
           <w:position w:val="-76"/>
         </w:rPr>
         <w:object w:dxaOrig="4000" w:dyaOrig="1640">
-          <v:shape id="_x0000_i1030" type="#_x0000_t75" style="width:200.25pt;height:81.75pt" o:ole="">
+          <v:shape id="_x0000_i1031" type="#_x0000_t75" style="width:200.25pt;height:81.75pt" o:ole="">
             <v:imagedata r:id="rId19" o:title=""/>
           </v:shape>
-          <o:OLEObject Type="Embed" ProgID="Equation.3" ShapeID="_x0000_i1030" DrawAspect="Content" ObjectID="_1498598100" r:id="rId20"/>
+          <o:OLEObject Type="Embed" ProgID="Equation.3" ShapeID="_x0000_i1031" DrawAspect="Content" ObjectID="_1498640090" r:id="rId20"/>
         </w:object>
       </w:r>
       <w:r>
@@ -330,8 +320,6 @@
           <w:t>4613732</w:t>
         </w:r>
       </w:hyperlink>
-      <w:bookmarkStart w:id="0" w:name="_GoBack"/>
-      <w:bookmarkEnd w:id="0"/>
     </w:p>
     <w:sectPr>
       <w:pgSz w:w="12240" w:h="15840"/>

</xml_diff>